<commit_message>
Update 20200614  - Project Schedule.docx
</commit_message>
<xml_diff>
--- a/research-log/20200614  - Project Schedule.docx
+++ b/research-log/20200614  - Project Schedule.docx
@@ -80,7 +80,7 @@
           <w:szCs w:val="22"/>
           <w:lang w:val="x-none"/>
         </w:rPr>
-        <w:t xml:space="preserve">3 weeks </w:t>
+        <w:t xml:space="preserve">3 week </w:t>
       </w:r>
       <w:r>
         <w:rPr>
@@ -535,7 +535,43 @@
           <w:szCs w:val="22"/>
           <w:lang w:val="en-US"/>
         </w:rPr>
-        <w:t>to improve the health and safety of working environment and project planning</w:t>
+        <w:t>to</w:t>
+      </w:r>
+      <w:r>
+        <w:rPr>
+          <w:rFonts w:ascii="Arial" w:hAnsi="Arial" w:cs="Arial"/>
+          <w:sz w:val="22"/>
+          <w:szCs w:val="22"/>
+          <w:lang w:val="en-US"/>
+        </w:rPr>
+        <w:t xml:space="preserve"> improve </w:t>
+      </w:r>
+      <w:r>
+        <w:rPr>
+          <w:rFonts w:ascii="Arial" w:hAnsi="Arial" w:cs="Arial"/>
+          <w:sz w:val="22"/>
+          <w:szCs w:val="22"/>
+          <w:lang w:val="en-US"/>
+        </w:rPr>
+        <w:t xml:space="preserve">the </w:t>
+      </w:r>
+      <w:r>
+        <w:rPr>
+          <w:rFonts w:ascii="Arial" w:hAnsi="Arial" w:cs="Arial"/>
+          <w:sz w:val="22"/>
+          <w:szCs w:val="22"/>
+          <w:lang w:val="en-US"/>
+        </w:rPr>
+        <w:t xml:space="preserve">construction site such as </w:t>
+      </w:r>
+      <w:r>
+        <w:rPr>
+          <w:rFonts w:ascii="Arial" w:hAnsi="Arial" w:cs="Arial"/>
+          <w:sz w:val="22"/>
+          <w:szCs w:val="22"/>
+          <w:lang w:val="en-US"/>
+        </w:rPr>
+        <w:t>health and safety of working environment and project planning</w:t>
       </w:r>
     </w:p>
     <w:p>
@@ -1223,29 +1259,184 @@
           <w:szCs w:val="22"/>
           <w:lang w:val="en-US"/>
         </w:rPr>
-        <w:t>Evaluation on what type of sensor data, what workflow to simplify the process</w:t>
-      </w:r>
-    </w:p>
-    <w:p>
-      <w:pPr>
-        <w:pStyle w:val="NormalWeb"/>
-        <w:spacing w:before="0" w:beforeAutospacing="0" w:after="0" w:afterAutospacing="0"/>
-        <w:rPr>
-          <w:rFonts w:ascii="Arial" w:hAnsi="Arial" w:cs="Arial"/>
-          <w:sz w:val="22"/>
-          <w:szCs w:val="22"/>
-          <w:lang w:val="en-US"/>
-        </w:rPr>
-      </w:pPr>
-      <w:r>
-        <w:rPr>
-          <w:rFonts w:ascii="Arial" w:hAnsi="Arial" w:cs="Arial"/>
-          <w:sz w:val="22"/>
-          <w:szCs w:val="22"/>
-          <w:lang w:val="en-US"/>
-        </w:rPr>
-        <w:t xml:space="preserve">Writing of Methodology </w:t>
-      </w:r>
+        <w:t xml:space="preserve">Evaluation </w:t>
+      </w:r>
+      <w:r>
+        <w:rPr>
+          <w:rFonts w:ascii="Arial" w:hAnsi="Arial" w:cs="Arial"/>
+          <w:sz w:val="22"/>
+          <w:szCs w:val="22"/>
+          <w:lang w:val="en-US"/>
+        </w:rPr>
+        <w:t>based on:</w:t>
+      </w:r>
+    </w:p>
+    <w:p>
+      <w:pPr>
+        <w:pStyle w:val="NormalWeb"/>
+        <w:numPr>
+          <w:ilvl w:val="0"/>
+          <w:numId w:val="1"/>
+        </w:numPr>
+        <w:spacing w:before="0" w:beforeAutospacing="0" w:after="0" w:afterAutospacing="0"/>
+        <w:rPr>
+          <w:rFonts w:ascii="Arial" w:hAnsi="Arial" w:cs="Arial"/>
+          <w:sz w:val="22"/>
+          <w:szCs w:val="22"/>
+          <w:lang w:val="en-US"/>
+        </w:rPr>
+      </w:pPr>
+      <w:r>
+        <w:rPr>
+          <w:rFonts w:ascii="Arial" w:hAnsi="Arial" w:cs="Arial"/>
+          <w:sz w:val="22"/>
+          <w:szCs w:val="22"/>
+          <w:lang w:val="en-US"/>
+        </w:rPr>
+        <w:t>Lesson learnt from the factory protype</w:t>
+      </w:r>
+    </w:p>
+    <w:p>
+      <w:pPr>
+        <w:pStyle w:val="NormalWeb"/>
+        <w:numPr>
+          <w:ilvl w:val="0"/>
+          <w:numId w:val="1"/>
+        </w:numPr>
+        <w:spacing w:before="0" w:beforeAutospacing="0" w:after="0" w:afterAutospacing="0"/>
+        <w:rPr>
+          <w:rFonts w:ascii="Arial" w:hAnsi="Arial" w:cs="Arial"/>
+          <w:sz w:val="22"/>
+          <w:szCs w:val="22"/>
+          <w:lang w:val="en-US"/>
+        </w:rPr>
+      </w:pPr>
+      <w:r>
+        <w:rPr>
+          <w:rFonts w:ascii="Arial" w:hAnsi="Arial" w:cs="Arial"/>
+          <w:sz w:val="22"/>
+          <w:szCs w:val="22"/>
+          <w:lang w:val="en-US"/>
+        </w:rPr>
+        <w:t>type</w:t>
+      </w:r>
+      <w:r>
+        <w:rPr>
+          <w:rFonts w:ascii="Arial" w:hAnsi="Arial" w:cs="Arial"/>
+          <w:sz w:val="22"/>
+          <w:szCs w:val="22"/>
+          <w:lang w:val="en-US"/>
+        </w:rPr>
+        <w:t>s</w:t>
+      </w:r>
+      <w:r>
+        <w:rPr>
+          <w:rFonts w:ascii="Arial" w:hAnsi="Arial" w:cs="Arial"/>
+          <w:sz w:val="22"/>
+          <w:szCs w:val="22"/>
+          <w:lang w:val="en-US"/>
+        </w:rPr>
+        <w:t xml:space="preserve"> of sensor data</w:t>
+      </w:r>
+      <w:r>
+        <w:rPr>
+          <w:rFonts w:ascii="Arial" w:hAnsi="Arial" w:cs="Arial"/>
+          <w:sz w:val="22"/>
+          <w:szCs w:val="22"/>
+          <w:lang w:val="en-US"/>
+        </w:rPr>
+        <w:t xml:space="preserve"> should be used for visualization, what benefit can be</w:t>
+      </w:r>
+      <w:r>
+        <w:rPr>
+          <w:rFonts w:ascii="Arial" w:hAnsi="Arial" w:cs="Arial"/>
+          <w:sz w:val="22"/>
+          <w:szCs w:val="22"/>
+          <w:lang w:val="en-US"/>
+        </w:rPr>
+        <w:t xml:space="preserve"> </w:t>
+      </w:r>
+      <w:r>
+        <w:rPr>
+          <w:rFonts w:ascii="Arial" w:hAnsi="Arial" w:cs="Arial"/>
+          <w:sz w:val="22"/>
+          <w:szCs w:val="22"/>
+          <w:lang w:val="en-US"/>
+        </w:rPr>
+        <w:t>achieved</w:t>
+      </w:r>
+    </w:p>
+    <w:p>
+      <w:pPr>
+        <w:pStyle w:val="ListParagraph"/>
+        <w:numPr>
+          <w:ilvl w:val="0"/>
+          <w:numId w:val="1"/>
+        </w:numPr>
+        <w:spacing w:after="0" w:line="240" w:lineRule="auto"/>
+        <w:rPr>
+          <w:rFonts w:ascii="Calibri" w:eastAsia="Times New Roman" w:hAnsi="Calibri" w:cs="Calibri"/>
+          <w:lang w:val="x-none"/>
+        </w:rPr>
+      </w:pPr>
+      <w:r>
+        <w:rPr>
+          <w:rFonts w:ascii="Calibri" w:eastAsia="Times New Roman" w:hAnsi="Calibri" w:cs="Calibri"/>
+          <w:lang w:val="x-none"/>
+        </w:rPr>
+        <w:t xml:space="preserve">How to make ppl aware of the </w:t>
+      </w:r>
+      <w:r>
+        <w:rPr>
+          <w:rFonts w:ascii="Calibri" w:eastAsia="Times New Roman" w:hAnsi="Calibri" w:cs="Calibri"/>
+          <w:lang w:val="x-none"/>
+        </w:rPr>
+        <w:t>data</w:t>
+      </w:r>
+      <w:r>
+        <w:rPr>
+          <w:rFonts w:ascii="Calibri" w:eastAsia="Times New Roman" w:hAnsi="Calibri" w:cs="Calibri"/>
+          <w:lang w:val="x-none"/>
+        </w:rPr>
+        <w:t xml:space="preserve"> when they go inside</w:t>
+      </w:r>
+    </w:p>
+    <w:p>
+      <w:pPr>
+        <w:pStyle w:val="NormalWeb"/>
+        <w:numPr>
+          <w:ilvl w:val="0"/>
+          <w:numId w:val="1"/>
+        </w:numPr>
+        <w:spacing w:before="0" w:beforeAutospacing="0" w:after="0" w:afterAutospacing="0"/>
+        <w:rPr>
+          <w:rFonts w:ascii="Arial" w:hAnsi="Arial" w:cs="Arial"/>
+          <w:sz w:val="22"/>
+          <w:szCs w:val="22"/>
+          <w:lang w:val="en-US"/>
+        </w:rPr>
+      </w:pPr>
+      <w:r>
+        <w:rPr>
+          <w:rFonts w:ascii="Arial" w:hAnsi="Arial" w:cs="Arial"/>
+          <w:sz w:val="22"/>
+          <w:szCs w:val="22"/>
+          <w:lang w:val="en-US"/>
+        </w:rPr>
+        <w:t>workflow to simplify the process</w:t>
+      </w:r>
+    </w:p>
+    <w:p>
+      <w:pPr>
+        <w:pStyle w:val="NormalWeb"/>
+        <w:spacing w:before="0" w:beforeAutospacing="0" w:after="0" w:afterAutospacing="0"/>
+        <w:rPr>
+          <w:rFonts w:ascii="Arial" w:hAnsi="Arial" w:cs="Arial"/>
+          <w:sz w:val="22"/>
+          <w:szCs w:val="22"/>
+          <w:lang w:val="en-US"/>
+        </w:rPr>
+      </w:pPr>
     </w:p>
     <w:p>
       <w:pPr>
@@ -1961,6 +2152,17 @@
       <w:u w:val="single"/>
     </w:rPr>
   </w:style>
+  <w:style w:type="paragraph" w:styleId="ListParagraph">
+    <w:name w:val="List Paragraph"/>
+    <w:basedOn w:val="Normal"/>
+    <w:uiPriority w:val="34"/>
+    <w:qFormat/>
+    <w:rsid w:val="00B47D53"/>
+    <w:pPr>
+      <w:ind w:left="720"/>
+      <w:contextualSpacing/>
+    </w:pPr>
+  </w:style>
 </w:styles>
 </file>
 

</xml_diff>